<commit_message>
Technical safety concept draft complete
</commit_message>
<xml_diff>
--- a/Template_Files/03_FunctionalSafetyConcept_LaneAssistance_Template.docx
+++ b/Template_Files/03_FunctionalSafetyConcept_LaneAssistance_Template.docx
@@ -186,13 +186,7 @@
         <w:rPr>
           <w:b/>
         </w:rPr>
-        <w:t>Document Version</w:t>
-      </w:r>
-      <w:r>
-        <w:rPr>
-          <w:b/>
-        </w:rPr>
-        <w:t xml:space="preserve">: </w:t>
+        <w:t xml:space="preserve">Document Version: </w:t>
       </w:r>
       <w:r>
         <w:rPr>
@@ -1031,14 +1025,7 @@
                 <w:color w:val="1155CC"/>
                 <w:u w:val="single"/>
               </w:rPr>
-              <w:t>Allocation of Func</w:t>
-            </w:r>
-            <w:r>
-              <w:rPr>
-                <w:color w:val="1155CC"/>
-                <w:u w:val="single"/>
-              </w:rPr>
-              <w:t>tional Safety Requirements to Architecture Elements</w:t>
+              <w:t>Allocation of Functional Safety Requirements to Architecture Elements</w:t>
             </w:r>
           </w:hyperlink>
         </w:p>
@@ -1085,15 +1072,7 @@
         </w:rPr>
       </w:pPr>
       <w:r>
-        <w:t xml:space="preserve">The functional safety concept is a </w:t>
-      </w:r>
-      <w:proofErr w:type="gramStart"/>
-      <w:r>
-        <w:t>high level</w:t>
-      </w:r>
-      <w:proofErr w:type="gramEnd"/>
-      <w:r>
-        <w:t xml:space="preserve"> plan that defines both the architecture being implemented and the safety goals necessary to ensure the system satisfies ISO 26262.</w:t>
+        <w:t>The functional safety concept is a high level plan that defines both the architecture being implemented and the safety goals necessary to ensure the system satisfies ISO 26262.</w:t>
       </w:r>
     </w:p>
     <w:p>
@@ -1161,13 +1140,7 @@
               <w:rPr>
                 <w:b/>
               </w:rPr>
-              <w:t>I</w:t>
-            </w:r>
-            <w:r>
-              <w:rPr>
-                <w:b/>
-              </w:rPr>
-              <w:t>D</w:t>
+              <w:t>ID</w:t>
             </w:r>
           </w:p>
         </w:tc>
@@ -1478,10 +1451,7 @@
       <w:bookmarkStart w:id="13" w:name="_cqb49updinx4" w:colFirst="0" w:colLast="0"/>
       <w:bookmarkEnd w:id="13"/>
       <w:r>
-        <w:t>D</w:t>
-      </w:r>
-      <w:r>
-        <w:t>escription of architecture elements</w:t>
+        <w:t>Description of architecture elements</w:t>
       </w:r>
     </w:p>
     <w:p>
@@ -1672,7 +1642,7 @@
             </w:pPr>
             <w:r>
               <w:lastRenderedPageBreak/>
-              <w:t>Car Display</w:t>
+              <w:t>Car Display ECU</w:t>
             </w:r>
           </w:p>
         </w:tc>
@@ -1692,7 +1662,7 @@
               <w:spacing w:line="240" w:lineRule="auto"/>
             </w:pPr>
             <w:r>
-              <w:t>Controller for the camera display.  Receives information from the camera ECU regarding the road line positions and any error or warning messages necessary to indicate.</w:t>
+              <w:t>An informative display to display the road lines and their orientation, display warning and alert messages, and is the primary GUI for the vehicle operator.</w:t>
             </w:r>
           </w:p>
         </w:tc>
@@ -1714,7 +1684,7 @@
               <w:spacing w:line="240" w:lineRule="auto"/>
             </w:pPr>
             <w:r>
-              <w:t>Car Display ECU</w:t>
+              <w:t>Car Display</w:t>
             </w:r>
           </w:p>
         </w:tc>
@@ -1734,7 +1704,7 @@
               <w:spacing w:line="240" w:lineRule="auto"/>
             </w:pPr>
             <w:r>
-              <w:t>An informative display to display the road lines and their orientation, display warning and alert messages, and is the primary GUI for the vehicle operator.</w:t>
+              <w:t>Controller for the camera display.  Receives information from the camera ECU regarding the road line positions and any error or warning messages necessary to indicate.</w:t>
             </w:r>
           </w:p>
         </w:tc>
@@ -1776,10 +1746,7 @@
               <w:spacing w:line="240" w:lineRule="auto"/>
             </w:pPr>
             <w:r>
-              <w:t>A sensor that measures that amount of effort the driver is making to steer the vehicle.  This is important so that we do not interfere with intentional steering commands from the driver and impede his ability to control the vehicle</w:t>
-            </w:r>
-            <w:r>
-              <w:t>.</w:t>
+              <w:t>A sensor that measures that amount of effort the driver is making to steer the vehicle.  This is important so that we do not interfere with intentional steering commands from the driver and impede his ability to control the vehicle.</w:t>
             </w:r>
           </w:p>
         </w:tc>
@@ -1869,14 +1836,17 @@
         </w:tc>
       </w:tr>
     </w:tbl>
-    <w:p/>
+    <w:p>
+      <w:bookmarkStart w:id="14" w:name="_GoBack"/>
+      <w:bookmarkEnd w:id="14"/>
+    </w:p>
     <w:p>
       <w:pPr>
         <w:pStyle w:val="Heading1"/>
         <w:contextualSpacing w:val="0"/>
       </w:pPr>
-      <w:bookmarkStart w:id="14" w:name="_v8l7qfui8b16" w:colFirst="0" w:colLast="0"/>
-      <w:bookmarkEnd w:id="14"/>
+      <w:bookmarkStart w:id="15" w:name="_v8l7qfui8b16" w:colFirst="0" w:colLast="0"/>
+      <w:bookmarkEnd w:id="15"/>
       <w:r>
         <w:t>Functional Safety Concept</w:t>
       </w:r>
@@ -1943,8 +1913,8 @@
         <w:pStyle w:val="Heading2"/>
         <w:contextualSpacing w:val="0"/>
       </w:pPr>
-      <w:bookmarkStart w:id="15" w:name="_mtn6qbhgsr36" w:colFirst="0" w:colLast="0"/>
-      <w:bookmarkEnd w:id="15"/>
+      <w:bookmarkStart w:id="16" w:name="_mtn6qbhgsr36" w:colFirst="0" w:colLast="0"/>
+      <w:bookmarkEnd w:id="16"/>
       <w:r>
         <w:t>Functional Safety Analysis</w:t>
       </w:r>
@@ -1994,13 +1964,7 @@
               <w:rPr>
                 <w:b/>
               </w:rPr>
-              <w:t>M</w:t>
-            </w:r>
-            <w:r>
-              <w:rPr>
-                <w:b/>
-              </w:rPr>
-              <w:t>alfunction ID</w:t>
+              <w:t>Malfunction ID</w:t>
             </w:r>
           </w:p>
         </w:tc>
@@ -2297,15 +2261,7 @@
               <w:spacing w:line="240" w:lineRule="auto"/>
             </w:pPr>
             <w:r>
-              <w:t xml:space="preserve">Lane Keeping Assistance (LKA) function shall apply the steering torque when active </w:t>
-            </w:r>
-            <w:proofErr w:type="gramStart"/>
-            <w:r>
-              <w:t>in order to</w:t>
-            </w:r>
-            <w:proofErr w:type="gramEnd"/>
-            <w:r>
-              <w:t xml:space="preserve"> stay in ego lane</w:t>
+              <w:t>Lane Keeping Assistance (LKA) function shall apply the steering torque when active in order to stay in ego lane</w:t>
             </w:r>
           </w:p>
         </w:tc>
@@ -2366,10 +2322,7 @@
               <w:spacing w:line="240" w:lineRule="auto"/>
             </w:pPr>
             <w:r>
-              <w:t>Malfunction_0</w:t>
-            </w:r>
-            <w:r>
-              <w:t>4</w:t>
+              <w:t>Malfunction_04</w:t>
             </w:r>
           </w:p>
         </w:tc>
@@ -2433,10 +2386,7 @@
               <w:widowControl w:val="0"/>
             </w:pPr>
             <w:r>
-              <w:t>Systems fails to alert the driver about unintentional lane departure</w:t>
-            </w:r>
-            <w:r>
-              <w:t xml:space="preserve"> in sufficient time to correct</w:t>
+              <w:t>Systems fails to alert the driver about unintentional lane departure in sufficient time to correct</w:t>
             </w:r>
           </w:p>
         </w:tc>
@@ -2458,10 +2408,7 @@
               <w:spacing w:line="240" w:lineRule="auto"/>
             </w:pPr>
             <w:r>
-              <w:t>Malfunction_0</w:t>
-            </w:r>
-            <w:r>
-              <w:t>5</w:t>
+              <w:t>Malfunction_05</w:t>
             </w:r>
           </w:p>
         </w:tc>
@@ -2481,15 +2428,7 @@
               <w:spacing w:line="240" w:lineRule="auto"/>
             </w:pPr>
             <w:r>
-              <w:t xml:space="preserve">Lane Keeping Assistance (LKA) function shall apply the steering torque when active </w:t>
-            </w:r>
-            <w:proofErr w:type="gramStart"/>
-            <w:r>
-              <w:t>in order to</w:t>
-            </w:r>
-            <w:proofErr w:type="gramEnd"/>
-            <w:r>
-              <w:t xml:space="preserve"> stay in ego lane</w:t>
+              <w:t>Lane Keeping Assistance (LKA) function shall apply the steering torque when active in order to stay in ego lane</w:t>
             </w:r>
           </w:p>
         </w:tc>
@@ -2528,13 +2467,8 @@
               <w:widowControl w:val="0"/>
             </w:pPr>
             <w:r>
-              <w:t xml:space="preserve">LKA fails to prevent an unintentional vehicle lane </w:t>
-            </w:r>
-            <w:proofErr w:type="spellStart"/>
-            <w:r>
-              <w:t>depature</w:t>
-            </w:r>
-            <w:proofErr w:type="spellEnd"/>
+              <w:t>LKA fails to prevent an unintentional vehicle lane depature</w:t>
+            </w:r>
           </w:p>
         </w:tc>
       </w:tr>
@@ -2545,8 +2479,8 @@
         <w:pStyle w:val="Heading2"/>
         <w:contextualSpacing w:val="0"/>
       </w:pPr>
-      <w:bookmarkStart w:id="16" w:name="_frlc9y84ede8" w:colFirst="0" w:colLast="0"/>
-      <w:bookmarkEnd w:id="16"/>
+      <w:bookmarkStart w:id="17" w:name="_frlc9y84ede8" w:colFirst="0" w:colLast="0"/>
+      <w:bookmarkEnd w:id="17"/>
       <w:r>
         <w:t>Functional Safety Requirements</w:t>
       </w:r>
@@ -2820,13 +2754,8 @@
               <w:spacing w:line="240" w:lineRule="auto"/>
             </w:pPr>
             <w:r>
-              <w:t xml:space="preserve">100 </w:t>
-            </w:r>
-            <w:proofErr w:type="spellStart"/>
-            <w:r>
-              <w:t>ms</w:t>
-            </w:r>
-            <w:proofErr w:type="spellEnd"/>
+              <w:t>100 ms</w:t>
+            </w:r>
           </w:p>
         </w:tc>
         <w:tc>
@@ -2960,13 +2889,8 @@
               <w:spacing w:line="240" w:lineRule="auto"/>
             </w:pPr>
             <w:r>
-              <w:t xml:space="preserve">500 </w:t>
-            </w:r>
-            <w:proofErr w:type="spellStart"/>
-            <w:r>
-              <w:t>ms</w:t>
-            </w:r>
-            <w:proofErr w:type="spellEnd"/>
+              <w:t>500 ms</w:t>
+            </w:r>
           </w:p>
         </w:tc>
         <w:tc>
@@ -3585,13 +3509,8 @@
               <w:spacing w:line="240" w:lineRule="auto"/>
             </w:pPr>
             <w:r>
-              <w:t xml:space="preserve">100 </w:t>
-            </w:r>
-            <w:proofErr w:type="spellStart"/>
-            <w:r>
-              <w:t>ms</w:t>
-            </w:r>
-            <w:proofErr w:type="spellEnd"/>
+              <w:t>100 ms</w:t>
+            </w:r>
           </w:p>
         </w:tc>
         <w:tc>
@@ -3659,10 +3578,7 @@
               <w:spacing w:line="240" w:lineRule="auto"/>
             </w:pPr>
             <w:r>
-              <w:t>02-0</w:t>
-            </w:r>
-            <w:r>
-              <w:t>2</w:t>
+              <w:t>02-02</w:t>
             </w:r>
           </w:p>
         </w:tc>
@@ -3721,13 +3637,8 @@
               <w:spacing w:line="240" w:lineRule="auto"/>
             </w:pPr>
             <w:r>
-              <w:t xml:space="preserve">500 </w:t>
-            </w:r>
-            <w:proofErr w:type="spellStart"/>
-            <w:r>
-              <w:t>ms</w:t>
-            </w:r>
-            <w:proofErr w:type="spellEnd"/>
+              <w:t>500 ms</w:t>
+            </w:r>
           </w:p>
         </w:tc>
         <w:tc>
@@ -4000,7 +3911,6 @@
               <w:spacing w:line="240" w:lineRule="auto"/>
             </w:pPr>
             <w:r>
-              <w:lastRenderedPageBreak/>
               <w:t>Functional</w:t>
             </w:r>
           </w:p>
@@ -4028,10 +3938,7 @@
               <w:spacing w:line="240" w:lineRule="auto"/>
             </w:pPr>
             <w:r>
-              <w:t>02-0</w:t>
-            </w:r>
-            <w:r>
-              <w:t>2</w:t>
+              <w:t>02-02</w:t>
             </w:r>
           </w:p>
         </w:tc>
@@ -4082,8 +3989,8 @@
         <w:pStyle w:val="Heading2"/>
         <w:contextualSpacing w:val="0"/>
       </w:pPr>
-      <w:bookmarkStart w:id="17" w:name="_74udkdvf7nod" w:colFirst="0" w:colLast="0"/>
-      <w:bookmarkEnd w:id="17"/>
+      <w:bookmarkStart w:id="18" w:name="_74udkdvf7nod" w:colFirst="0" w:colLast="0"/>
+      <w:bookmarkEnd w:id="18"/>
       <w:r>
         <w:t>Refinement of the System Architecture</w:t>
       </w:r>
@@ -4093,8 +4000,8 @@
         <w:pStyle w:val="Heading2"/>
         <w:contextualSpacing w:val="0"/>
       </w:pPr>
-      <w:bookmarkStart w:id="18" w:name="_g2lqf7kmbspk" w:colFirst="0" w:colLast="0"/>
-      <w:bookmarkEnd w:id="18"/>
+      <w:bookmarkStart w:id="19" w:name="_g2lqf7kmbspk" w:colFirst="0" w:colLast="0"/>
+      <w:bookmarkEnd w:id="19"/>
       <w:r>
         <w:rPr>
           <w:noProof/>
@@ -4149,20 +4056,27 @@
         </w:drawing>
       </w:r>
     </w:p>
-    <w:p/>
+    <w:p>
+      <w:pPr>
+        <w:jc w:val="center"/>
+      </w:pPr>
+      <w:r>
+        <w:rPr>
+          <w:b/>
+        </w:rPr>
+        <w:t xml:space="preserve">Figure 2 </w:t>
+      </w:r>
+      <w:r>
+        <w:t>– Detailed system architecture with ASIL ratings</w:t>
+      </w:r>
+    </w:p>
     <w:p>
       <w:pPr>
         <w:pStyle w:val="Heading2"/>
         <w:contextualSpacing w:val="0"/>
       </w:pPr>
       <w:r>
-        <w:t>A</w:t>
-      </w:r>
-      <w:r>
-        <w:t>llocation of Functional Safety Requirement</w:t>
-      </w:r>
-      <w:r>
-        <w:t>s to Architecture Elements</w:t>
+        <w:t>Allocation of Functional Safety Requirements to Architecture Elements</w:t>
       </w:r>
     </w:p>
     <w:tbl>
@@ -4265,13 +4179,7 @@
               <w:rPr>
                 <w:b/>
               </w:rPr>
-              <w:t>Electronic Pow</w:t>
-            </w:r>
-            <w:r>
-              <w:rPr>
-                <w:b/>
-              </w:rPr>
-              <w:t>er Steering ECU</w:t>
+              <w:t>Electronic Power Steering ECU</w:t>
             </w:r>
           </w:p>
         </w:tc>
@@ -4795,10 +4703,7 @@
               <w:spacing w:line="240" w:lineRule="auto"/>
             </w:pPr>
             <w:r>
-              <w:t>02-0</w:t>
-            </w:r>
-            <w:r>
-              <w:t>2</w:t>
+              <w:t>02-02</w:t>
             </w:r>
           </w:p>
         </w:tc>
@@ -4902,8 +4807,8 @@
         <w:pStyle w:val="Heading2"/>
         <w:contextualSpacing w:val="0"/>
       </w:pPr>
-      <w:bookmarkStart w:id="19" w:name="_4w6r8buy4lrp" w:colFirst="0" w:colLast="0"/>
-      <w:bookmarkEnd w:id="19"/>
+      <w:bookmarkStart w:id="20" w:name="_4w6r8buy4lrp" w:colFirst="0" w:colLast="0"/>
+      <w:bookmarkEnd w:id="20"/>
       <w:r>
         <w:t>Warning and Degradation Concept</w:t>
       </w:r>
@@ -5288,10 +5193,7 @@
               <w:spacing w:line="240" w:lineRule="auto"/>
             </w:pPr>
             <w:r>
-              <w:t>WDC-0</w:t>
-            </w:r>
-            <w:r>
-              <w:t>3</w:t>
+              <w:t>WDC-03</w:t>
             </w:r>
           </w:p>
         </w:tc>
@@ -5393,10 +5295,7 @@
               <w:spacing w:line="240" w:lineRule="auto"/>
             </w:pPr>
             <w:r>
-              <w:t>WDC-0</w:t>
-            </w:r>
-            <w:r>
-              <w:t>4</w:t>
+              <w:t>WDC-04</w:t>
             </w:r>
           </w:p>
         </w:tc>
@@ -5498,10 +5397,7 @@
               <w:spacing w:line="240" w:lineRule="auto"/>
             </w:pPr>
             <w:r>
-              <w:t>WDC-0</w:t>
-            </w:r>
-            <w:r>
-              <w:t>5</w:t>
+              <w:t>WDC-05</w:t>
             </w:r>
           </w:p>
         </w:tc>
@@ -5583,8 +5479,6 @@
             <w:r>
               <w:t>Driver indication of fault in LKA system</w:t>
             </w:r>
-            <w:bookmarkStart w:id="20" w:name="_GoBack"/>
-            <w:bookmarkEnd w:id="20"/>
           </w:p>
         </w:tc>
       </w:tr>
@@ -6603,6 +6497,36 @@
     <w:uiPriority w:val="99"/>
     <w:rsid w:val="007D4491"/>
   </w:style>
+  <w:style w:type="paragraph" w:styleId="BalloonText">
+    <w:name w:val="Balloon Text"/>
+    <w:basedOn w:val="Normal"/>
+    <w:link w:val="BalloonTextChar"/>
+    <w:uiPriority w:val="99"/>
+    <w:semiHidden/>
+    <w:unhideWhenUsed/>
+    <w:rsid w:val="006B4F44"/>
+    <w:pPr>
+      <w:spacing w:line="240" w:lineRule="auto"/>
+    </w:pPr>
+    <w:rPr>
+      <w:rFonts w:ascii="Segoe UI" w:hAnsi="Segoe UI" w:cs="Segoe UI"/>
+      <w:sz w:val="18"/>
+      <w:szCs w:val="18"/>
+    </w:rPr>
+  </w:style>
+  <w:style w:type="character" w:customStyle="1" w:styleId="BalloonTextChar">
+    <w:name w:val="Balloon Text Char"/>
+    <w:basedOn w:val="DefaultParagraphFont"/>
+    <w:link w:val="BalloonText"/>
+    <w:uiPriority w:val="99"/>
+    <w:semiHidden/>
+    <w:rsid w:val="006B4F44"/>
+    <w:rPr>
+      <w:rFonts w:ascii="Segoe UI" w:hAnsi="Segoe UI" w:cs="Segoe UI"/>
+      <w:sz w:val="18"/>
+      <w:szCs w:val="18"/>
+    </w:rPr>
+  </w:style>
 </w:styles>
 </file>
 

</xml_diff>

<commit_message>
Finished Software Requirements and moved pdf's into root
</commit_message>
<xml_diff>
--- a/Template_Files/03_FunctionalSafetyConcept_LaneAssistance_Template.docx
+++ b/Template_Files/03_FunctionalSafetyConcept_LaneAssistance_Template.docx
@@ -1214,7 +1214,7 @@
                 <w:sz w:val="20"/>
                 <w:szCs w:val="20"/>
               </w:rPr>
-              <w:t>Limit the oscillation torque from the LDW system</w:t>
+              <w:t>The oscillating steering torque from the lane departure warning function shall be limited</w:t>
             </w:r>
           </w:p>
         </w:tc>
@@ -1261,7 +1261,15 @@
                 <w:sz w:val="20"/>
                 <w:szCs w:val="20"/>
               </w:rPr>
-              <w:t>Create a response time window to prevent the LKA system from responding too late</w:t>
+              <w:t xml:space="preserve">The lane keeping assistance function shall be time limited, and the additional steering torque shall end after a given time interval so that the driver cannot </w:t>
+            </w:r>
+            <w:r>
+              <w:rPr>
+                <w:sz w:val="20"/>
+                <w:szCs w:val="20"/>
+              </w:rPr>
+              <w:lastRenderedPageBreak/>
+              <w:t>misuse the system for autonomous driving</w:t>
             </w:r>
           </w:p>
         </w:tc>
@@ -1380,10 +1388,10 @@
           <w:noProof/>
         </w:rPr>
         <w:drawing>
-          <wp:inline distT="0" distB="0" distL="0" distR="0" wp14:anchorId="49FD3B7C" wp14:editId="7582F094">
+          <wp:inline distT="0" distB="0" distL="0" distR="0" wp14:anchorId="188A66E9" wp14:editId="70BF62C7">
             <wp:extent cx="5943600" cy="3343275"/>
             <wp:effectExtent l="0" t="0" r="0" b="9525"/>
-            <wp:docPr id="4" name="Picture 4"/>
+            <wp:docPr id="6" name="Picture 6" descr="https://d17h27t6h515a5.cloudfront.net/topher/2017/July/5976aa23_02-advanced-driver-assistance-system-architecture-02-1/02-advanced-driver-assistance-system-architecture-02-1.png"/>
             <wp:cNvGraphicFramePr>
               <a:graphicFrameLocks xmlns:a="http://schemas.openxmlformats.org/drawingml/2006/main" noChangeAspect="1"/>
             </wp:cNvGraphicFramePr>
@@ -1391,13 +1399,13 @@
               <a:graphicData uri="http://schemas.openxmlformats.org/drawingml/2006/picture">
                 <pic:pic xmlns:pic="http://schemas.openxmlformats.org/drawingml/2006/picture">
                   <pic:nvPicPr>
-                    <pic:cNvPr id="0" name="Picture 1"/>
+                    <pic:cNvPr id="0" name="Picture 1" descr="https://d17h27t6h515a5.cloudfront.net/topher/2017/July/5976aa23_02-advanced-driver-assistance-system-architecture-02-1/02-advanced-driver-assistance-system-architecture-02-1.png"/>
                     <pic:cNvPicPr>
                       <a:picLocks noChangeAspect="1" noChangeArrowheads="1"/>
                     </pic:cNvPicPr>
                   </pic:nvPicPr>
                   <pic:blipFill>
-                    <a:blip r:embed="rId10">
+                    <a:blip r:embed="rId10" cstate="print">
                       <a:extLst>
                         <a:ext uri="{28A0092B-C50C-407E-A947-70E740481C1C}">
                           <a14:useLocalDpi xmlns:a14="http://schemas.microsoft.com/office/drawing/2010/main" val="0"/>
@@ -1619,7 +1627,11 @@
               <w:spacing w:line="240" w:lineRule="auto"/>
             </w:pPr>
             <w:r>
-              <w:t>Device which interfaces with camera, steering ECU, and camera display.  It is also the processor of the image and interprets the road images with computer vision algorithms to determine the vehicles position relative to the road.</w:t>
+              <w:t xml:space="preserve">Device which interfaces with camera, steering ECU, and camera display.  It is also the processor of the image and interprets the road images with computer vision algorithms to determine the vehicles position </w:t>
+            </w:r>
+            <w:r>
+              <w:lastRenderedPageBreak/>
+              <w:t>relative to the road.</w:t>
             </w:r>
           </w:p>
         </w:tc>
@@ -1836,17 +1848,14 @@
         </w:tc>
       </w:tr>
     </w:tbl>
-    <w:p>
-      <w:bookmarkStart w:id="14" w:name="_GoBack"/>
-      <w:bookmarkEnd w:id="14"/>
-    </w:p>
+    <w:p/>
     <w:p>
       <w:pPr>
         <w:pStyle w:val="Heading1"/>
         <w:contextualSpacing w:val="0"/>
       </w:pPr>
-      <w:bookmarkStart w:id="15" w:name="_v8l7qfui8b16" w:colFirst="0" w:colLast="0"/>
-      <w:bookmarkEnd w:id="15"/>
+      <w:bookmarkStart w:id="14" w:name="_v8l7qfui8b16" w:colFirst="0" w:colLast="0"/>
+      <w:bookmarkEnd w:id="14"/>
       <w:r>
         <w:t>Functional Safety Concept</w:t>
       </w:r>
@@ -1913,8 +1922,8 @@
         <w:pStyle w:val="Heading2"/>
         <w:contextualSpacing w:val="0"/>
       </w:pPr>
-      <w:bookmarkStart w:id="16" w:name="_mtn6qbhgsr36" w:colFirst="0" w:colLast="0"/>
-      <w:bookmarkEnd w:id="16"/>
+      <w:bookmarkStart w:id="15" w:name="_mtn6qbhgsr36" w:colFirst="0" w:colLast="0"/>
+      <w:bookmarkEnd w:id="15"/>
       <w:r>
         <w:t>Functional Safety Analysis</w:t>
       </w:r>
@@ -2087,7 +2096,11 @@
               <w:spacing w:line="240" w:lineRule="auto"/>
             </w:pPr>
             <w:r>
-              <w:t>Lane Departure Warning (LDW) function shall apply an oscillating steering torque to provide the driver a haptic feedback</w:t>
+              <w:t xml:space="preserve">Lane Departure Warning (LDW) function shall apply an oscillating steering torque to provide the </w:t>
+            </w:r>
+            <w:r>
+              <w:lastRenderedPageBreak/>
+              <w:t>driver a haptic feedback</w:t>
             </w:r>
           </w:p>
         </w:tc>
@@ -2107,6 +2120,7 @@
               <w:spacing w:line="240" w:lineRule="auto"/>
             </w:pPr>
             <w:r>
+              <w:lastRenderedPageBreak/>
               <w:t>NO</w:t>
             </w:r>
           </w:p>
@@ -2149,7 +2163,6 @@
               <w:spacing w:line="240" w:lineRule="auto"/>
             </w:pPr>
             <w:r>
-              <w:lastRenderedPageBreak/>
               <w:t>Malfunction_02</w:t>
             </w:r>
           </w:p>
@@ -2479,8 +2492,8 @@
         <w:pStyle w:val="Heading2"/>
         <w:contextualSpacing w:val="0"/>
       </w:pPr>
-      <w:bookmarkStart w:id="17" w:name="_frlc9y84ede8" w:colFirst="0" w:colLast="0"/>
-      <w:bookmarkEnd w:id="17"/>
+      <w:bookmarkStart w:id="16" w:name="_frlc9y84ede8" w:colFirst="0" w:colLast="0"/>
+      <w:bookmarkEnd w:id="16"/>
       <w:r>
         <w:t>Functional Safety Requirements</w:t>
       </w:r>
@@ -2713,9 +2726,36 @@
             <w:pPr>
               <w:widowControl w:val="0"/>
             </w:pPr>
-            <w:r>
-              <w:t>Apply limits to frequency and magnitude of haptic feedback to steering wheel to prevent interference with driver control</w:t>
-            </w:r>
+            <w:bookmarkStart w:id="17" w:name="_GoBack"/>
+            <w:r>
+              <w:t>The LDW safety component shall ensure that</w:t>
+            </w:r>
+            <w:r>
+              <w:t xml:space="preserve"> both</w:t>
+            </w:r>
+            <w:r>
+              <w:t xml:space="preserve"> the amplitude </w:t>
+            </w:r>
+            <w:r>
+              <w:t xml:space="preserve">and frequency </w:t>
+            </w:r>
+            <w:r>
+              <w:t xml:space="preserve">of the 'LDW_Torque_Request' sent to the 'Final electronic power steering Torque' </w:t>
+            </w:r>
+            <w:r>
+              <w:lastRenderedPageBreak/>
+              <w:t>component is below 'Max_Torque_Amplitude</w:t>
+            </w:r>
+            <w:r>
+              <w:t>’</w:t>
+            </w:r>
+            <w:r>
+              <w:t xml:space="preserve"> and ‘Max_Torque_Frequency’</w:t>
+            </w:r>
+            <w:r>
+              <w:t>.</w:t>
+            </w:r>
+            <w:bookmarkEnd w:id="17"/>
           </w:p>
         </w:tc>
         <w:tc>
@@ -2734,7 +2774,8 @@
               <w:spacing w:line="240" w:lineRule="auto"/>
             </w:pPr>
             <w:r>
-              <w:t>D</w:t>
+              <w:lastRenderedPageBreak/>
+              <w:t>C</w:t>
             </w:r>
           </w:p>
         </w:tc>
@@ -2754,7 +2795,10 @@
               <w:spacing w:line="240" w:lineRule="auto"/>
             </w:pPr>
             <w:r>
-              <w:t>100 ms</w:t>
+              <w:t>50</w:t>
+            </w:r>
+            <w:r>
+              <w:t xml:space="preserve"> ms</w:t>
             </w:r>
           </w:p>
         </w:tc>
@@ -2814,7 +2858,6 @@
               <w:spacing w:line="240" w:lineRule="auto"/>
             </w:pPr>
             <w:r>
-              <w:lastRenderedPageBreak/>
               <w:t>Requirement</w:t>
             </w:r>
           </w:p>
@@ -2843,12 +2886,7 @@
               <w:widowControl w:val="0"/>
             </w:pPr>
             <w:r>
-              <w:lastRenderedPageBreak/>
-              <w:t xml:space="preserve">Provide a visual indication when the system is enabled but not able to detect the road </w:t>
-            </w:r>
-            <w:r>
-              <w:lastRenderedPageBreak/>
-              <w:t>lanes and correct vehicle position</w:t>
+              <w:t>As soon as the LDW function deactivates the LDW feature, the 'LDW Safety' software block shall send a signal to the car display ECU to turn on a warning light.</w:t>
             </w:r>
           </w:p>
         </w:tc>
@@ -2868,8 +2906,7 @@
               <w:spacing w:line="240" w:lineRule="auto"/>
             </w:pPr>
             <w:r>
-              <w:lastRenderedPageBreak/>
-              <w:t>QM</w:t>
+              <w:t>C</w:t>
             </w:r>
           </w:p>
         </w:tc>
@@ -2889,7 +2926,7 @@
               <w:spacing w:line="240" w:lineRule="auto"/>
             </w:pPr>
             <w:r>
-              <w:t>500 ms</w:t>
+              <w:t>50 ms</w:t>
             </w:r>
           </w:p>
         </w:tc>
@@ -2909,11 +2946,7 @@
               <w:spacing w:line="240" w:lineRule="auto"/>
             </w:pPr>
             <w:r>
-              <w:t xml:space="preserve">LDW Disabled with visual </w:t>
-            </w:r>
-            <w:r>
-              <w:lastRenderedPageBreak/>
-              <w:t>indication</w:t>
+              <w:t>LDW Disabled with visual indication</w:t>
             </w:r>
           </w:p>
         </w:tc>
@@ -3469,7 +3502,10 @@
               <w:widowControl w:val="0"/>
             </w:pPr>
             <w:r>
-              <w:t>Create a response window that if a torque command is not executed within a set time the system disables</w:t>
+              <w:rPr>
+                <w:color w:val="auto"/>
+              </w:rPr>
+              <w:t>Create a response window that if 'LDW_Torque_Request' is not achieved within a set time the LKA system is disabled.</w:t>
             </w:r>
           </w:p>
         </w:tc>
@@ -3509,7 +3545,10 @@
               <w:spacing w:line="240" w:lineRule="auto"/>
             </w:pPr>
             <w:r>
-              <w:t>100 ms</w:t>
+              <w:t>5</w:t>
+            </w:r>
+            <w:r>
+              <w:t>0 ms</w:t>
             </w:r>
           </w:p>
         </w:tc>
@@ -3597,7 +3636,25 @@
               <w:widowControl w:val="0"/>
             </w:pPr>
             <w:r>
-              <w:t>Provide a visual indication when the system is enabled but not able to detect the road lanes and correct vehicle position</w:t>
+              <w:t xml:space="preserve">As soon as the </w:t>
+            </w:r>
+            <w:r>
+              <w:t>LKA</w:t>
+            </w:r>
+            <w:r>
+              <w:t xml:space="preserve"> function deactivates the </w:t>
+            </w:r>
+            <w:r>
+              <w:t>LKA</w:t>
+            </w:r>
+            <w:r>
+              <w:t xml:space="preserve"> feature, the </w:t>
+            </w:r>
+            <w:r>
+              <w:t>‘LKA</w:t>
+            </w:r>
+            <w:r>
+              <w:t xml:space="preserve"> Safety' software block shall send a signal to the car display ECU to turn on a warning light.</w:t>
             </w:r>
           </w:p>
         </w:tc>
@@ -3617,7 +3674,7 @@
               <w:spacing w:line="240" w:lineRule="auto"/>
             </w:pPr>
             <w:r>
-              <w:t>QM</w:t>
+              <w:t>C</w:t>
             </w:r>
           </w:p>
         </w:tc>
@@ -3637,7 +3694,7 @@
               <w:spacing w:line="240" w:lineRule="auto"/>
             </w:pPr>
             <w:r>
-              <w:t>500 ms</w:t>
+              <w:t>50 ms</w:t>
             </w:r>
           </w:p>
         </w:tc>
@@ -3848,7 +3905,6 @@
               <w:spacing w:line="240" w:lineRule="auto"/>
             </w:pPr>
             <w:r>
-              <w:lastRenderedPageBreak/>
               <w:t>02-01</w:t>
             </w:r>
           </w:p>
@@ -3868,7 +3924,6 @@
               <w:widowControl w:val="0"/>
             </w:pPr>
             <w:r>
-              <w:lastRenderedPageBreak/>
               <w:t>Evaluate typical controller response time and tuning to determine what an acceptable response time is.</w:t>
             </w:r>
           </w:p>
@@ -4179,7 +4234,14 @@
               <w:rPr>
                 <w:b/>
               </w:rPr>
-              <w:t>Electronic Power Steering ECU</w:t>
+              <w:t xml:space="preserve">Electronic Power </w:t>
+            </w:r>
+            <w:r>
+              <w:rPr>
+                <w:b/>
+              </w:rPr>
+              <w:lastRenderedPageBreak/>
+              <w:t>Steering ECU</w:t>
             </w:r>
           </w:p>
         </w:tc>
@@ -4206,6 +4268,7 @@
               <w:rPr>
                 <w:b/>
               </w:rPr>
+              <w:lastRenderedPageBreak/>
               <w:t>Camera ECU</w:t>
             </w:r>
           </w:p>
@@ -4395,7 +4458,6 @@
               <w:spacing w:line="240" w:lineRule="auto"/>
             </w:pPr>
             <w:r>
-              <w:lastRenderedPageBreak/>
               <w:t>Functional</w:t>
             </w:r>
           </w:p>
@@ -5397,6 +5459,7 @@
               <w:spacing w:line="240" w:lineRule="auto"/>
             </w:pPr>
             <w:r>
+              <w:lastRenderedPageBreak/>
               <w:t>WDC-05</w:t>
             </w:r>
           </w:p>

</xml_diff>